<commit_message>
Refinamento fator crítico de sucesso
</commit_message>
<xml_diff>
--- a/DOCS/jornada-usuario/Jornada.docx
+++ b/DOCS/jornada-usuario/Jornada.docx
@@ -1208,10 +1208,7 @@
         <w:t xml:space="preserve">Se for cartão: </w:t>
       </w:r>
       <w:r>
-        <w:t>Irá inserir os dados de pagamento</w:t>
-      </w:r>
-      <w:r>
-        <w:t xml:space="preserve"> (Número do cartão, Nome do titular, CPF do titular, Validade do cartão, Código de Segurança, </w:t>
+        <w:t xml:space="preserve">Irá inserir os dados de pagamento (Número do cartão, Nome do titular, CPF do titular, Validade do cartão, Código de Segurança, </w:t>
       </w:r>
       <w:proofErr w:type="gramStart"/>
       <w:r>
@@ -1536,6 +1533,26 @@
           <w:szCs w:val="24"/>
         </w:rPr>
         <w:t>filtro de preço e personagens/animações).</w:t>
+      </w:r>
+    </w:p>
+    <w:p>
+      <w:pPr>
+        <w:pStyle w:val="PargrafodaLista"/>
+        <w:numPr>
+          <w:ilvl w:val="0"/>
+          <w:numId w:val="2"/>
+        </w:numPr>
+        <w:rPr>
+          <w:sz w:val="24"/>
+          <w:szCs w:val="24"/>
+        </w:rPr>
+      </w:pPr>
+      <w:r>
+        <w:rPr>
+          <w:sz w:val="24"/>
+          <w:szCs w:val="24"/>
+        </w:rPr>
+        <w:t>Newsletter</w:t>
       </w:r>
     </w:p>
     <w:sectPr>

</xml_diff>